<commit_message>
Doplnenie funkcionality pre Oznamy do specifikacie
</commit_message>
<xml_diff>
--- a/documentation/Úvod do dokumentácie - SNECH.docx
+++ b/documentation/Úvod do dokumentácie - SNECH.docx
@@ -35,7 +35,7 @@
         <w:t>(verzia 0.</w:t>
       </w:r>
       <w:r>
-        <w:t>2</w:t>
+        <w:t>3</w:t>
       </w:r>
       <w:r>
         <w:t>)</w:t>
@@ -335,6 +335,88 @@
           </w:p>
         </w:tc>
       </w:tr>
+      <w:tr>
+        <w:tc>
+          <w:tcPr>
+            <w:tcW w:w="1207" w:type="dxa"/>
+            <w:tcBorders>
+              <w:top w:val="single" w:sz="8" w:space="0" w:color="000000"/>
+              <w:left w:val="single" w:sz="8" w:space="0" w:color="000000"/>
+              <w:bottom w:val="single" w:sz="8" w:space="0" w:color="000000"/>
+              <w:right w:val="single" w:sz="8" w:space="0" w:color="000000"/>
+            </w:tcBorders>
+          </w:tcPr>
+          <w:p>
+            <w:pPr>
+              <w:spacing w:after="40"/>
+              <w:ind w:left="144" w:right="144"/>
+            </w:pPr>
+            <w:r>
+              <w:t>0.3</w:t>
+            </w:r>
+          </w:p>
+        </w:tc>
+        <w:tc>
+          <w:tcPr>
+            <w:tcW w:w="1618" w:type="dxa"/>
+            <w:tcBorders>
+              <w:top w:val="single" w:sz="8" w:space="0" w:color="000000"/>
+              <w:left w:val="single" w:sz="8" w:space="0" w:color="000000"/>
+              <w:bottom w:val="single" w:sz="8" w:space="0" w:color="000000"/>
+              <w:right w:val="single" w:sz="8" w:space="0" w:color="000000"/>
+            </w:tcBorders>
+          </w:tcPr>
+          <w:p>
+            <w:pPr>
+              <w:spacing w:after="40"/>
+              <w:ind w:left="144" w:right="144"/>
+            </w:pPr>
+            <w:r>
+              <w:t>7.3. 2014</w:t>
+            </w:r>
+          </w:p>
+        </w:tc>
+        <w:tc>
+          <w:tcPr>
+            <w:tcW w:w="2268" w:type="dxa"/>
+            <w:tcBorders>
+              <w:top w:val="single" w:sz="8" w:space="0" w:color="000000"/>
+              <w:left w:val="single" w:sz="8" w:space="0" w:color="000000"/>
+              <w:bottom w:val="single" w:sz="8" w:space="0" w:color="000000"/>
+              <w:right w:val="single" w:sz="8" w:space="0" w:color="000000"/>
+            </w:tcBorders>
+          </w:tcPr>
+          <w:p>
+            <w:pPr>
+              <w:spacing w:after="40"/>
+              <w:ind w:left="144" w:right="144"/>
+            </w:pPr>
+            <w:r>
+              <w:t>Radovan Račák</w:t>
+            </w:r>
+          </w:p>
+        </w:tc>
+        <w:tc>
+          <w:tcPr>
+            <w:tcW w:w="4566" w:type="dxa"/>
+            <w:tcBorders>
+              <w:top w:val="single" w:sz="8" w:space="0" w:color="000000"/>
+              <w:left w:val="single" w:sz="8" w:space="0" w:color="000000"/>
+              <w:bottom w:val="single" w:sz="8" w:space="0" w:color="000000"/>
+              <w:right w:val="single" w:sz="8" w:space="0" w:color="000000"/>
+            </w:tcBorders>
+          </w:tcPr>
+          <w:p>
+            <w:pPr>
+              <w:spacing w:after="40"/>
+              <w:ind w:left="144" w:right="144"/>
+            </w:pPr>
+            <w:r>
+              <w:t>Doplnenie oznamov na hlavnú obrazovku</w:t>
+            </w:r>
+          </w:p>
+        </w:tc>
+      </w:tr>
     </w:tbl>
     <w:p/>
     <w:p>
@@ -462,7 +544,6 @@
       <w:r>
         <w:t xml:space="preserve">Používateľ sa môže odhlásiť zo všetkých obrazoviek klientskej aplikácie. Preto na obrazovku SCR1010 Odhlásenie nie je naviazaný žiaden tok, pretože by to </w:t>
       </w:r>
-      <w:proofErr w:type="spellStart"/>
       <w:r>
         <w:rPr>
           <w:rFonts w:cstheme="minorHAnsi"/>
@@ -479,7 +560,6 @@
         </w:rPr>
         <w:t>adnilo</w:t>
       </w:r>
-      <w:proofErr w:type="spellEnd"/>
       <w:r>
         <w:t xml:space="preserve"> diagram.</w:t>
       </w:r>
@@ -492,9 +572,9 @@
         </w:rPr>
         <w:drawing>
           <wp:inline distT="0" distB="0" distL="0" distR="0">
-            <wp:extent cx="5760720" cy="5372100"/>
-            <wp:effectExtent l="0" t="0" r="0" b="0"/>
-            <wp:docPr id="3" name="Obrázok 3"/>
+            <wp:extent cx="5760720" cy="4164965"/>
+            <wp:effectExtent l="0" t="0" r="0" b="6985"/>
+            <wp:docPr id="2" name="Obrázok 2"/>
             <wp:cNvGraphicFramePr>
               <a:graphicFrameLocks xmlns:a="http://schemas.openxmlformats.org/drawingml/2006/main" noChangeAspect="1"/>
             </wp:cNvGraphicFramePr>
@@ -502,11 +582,11 @@
               <a:graphicData uri="http://schemas.openxmlformats.org/drawingml/2006/picture">
                 <pic:pic xmlns:pic="http://schemas.openxmlformats.org/drawingml/2006/picture">
                   <pic:nvPicPr>
-                    <pic:cNvPr id="3" name="Klientska.png"/>
+                    <pic:cNvPr id="2" name="Klientska.png"/>
                     <pic:cNvPicPr/>
                   </pic:nvPicPr>
                   <pic:blipFill>
-                    <a:blip r:embed="rId5">
+                    <a:blip r:embed="rId5" cstate="print">
                       <a:extLst>
                         <a:ext uri="{28A0092B-C50C-407E-A947-70E740481C1C}">
                           <a14:useLocalDpi xmlns:a14="http://schemas.microsoft.com/office/drawing/2010/main" val="0"/>
@@ -520,7 +600,7 @@
                   <pic:spPr>
                     <a:xfrm>
                       <a:off x="0" y="0"/>
-                      <a:ext cx="5760720" cy="5372100"/>
+                      <a:ext cx="5760720" cy="4164965"/>
                     </a:xfrm>
                     <a:prstGeom prst="rect">
                       <a:avLst/>
@@ -532,50 +612,58 @@
           </wp:inline>
         </w:drawing>
       </w:r>
+    </w:p>
+    <w:p/>
+    <w:p/>
+    <w:p/>
+    <w:p>
+      <w:pPr>
+        <w:pStyle w:val="Nadpis2"/>
+      </w:pPr>
+      <w:r>
+        <w:t>Prípady použitia popisujúce klientsku aplikáciu</w:t>
+      </w:r>
+    </w:p>
+    <w:p>
+      <w:pPr>
+        <w:pStyle w:val="Bezriadkovania"/>
+      </w:pPr>
+      <w:r>
+        <w:t>UC</w:t>
+      </w:r>
+      <w:r>
+        <w:t>S</w:t>
+      </w:r>
+      <w:r>
+        <w:t>1000 Prihlásenie do klientskej aplikácie SNECH</w:t>
+      </w:r>
+    </w:p>
+    <w:p>
+      <w:pPr>
+        <w:pStyle w:val="Bezriadkovania"/>
+      </w:pPr>
+      <w:r>
+        <w:t>UC</w:t>
+      </w:r>
+      <w:r>
+        <w:t>S</w:t>
+      </w:r>
+      <w:r>
+        <w:t xml:space="preserve">1200 </w:t>
+      </w:r>
+      <w:r>
+        <w:t>Zoznam nahlásených chýb</w:t>
+      </w:r>
+    </w:p>
+    <w:p>
+      <w:pPr>
+        <w:pStyle w:val="Bezriadkovania"/>
+      </w:pPr>
+      <w:r>
+        <w:t>UCS1201 Oznamy</w:t>
+      </w:r>
       <w:bookmarkStart w:id="0" w:name="_GoBack"/>
       <w:bookmarkEnd w:id="0"/>
-    </w:p>
-    <w:p/>
-    <w:p/>
-    <w:p/>
-    <w:p>
-      <w:pPr>
-        <w:pStyle w:val="Nadpis2"/>
-      </w:pPr>
-      <w:r>
-        <w:t>Prípady použitia popisujúce klientsku aplikáciu</w:t>
-      </w:r>
-    </w:p>
-    <w:p>
-      <w:pPr>
-        <w:pStyle w:val="Bezriadkovania"/>
-      </w:pPr>
-      <w:r>
-        <w:t>UC</w:t>
-      </w:r>
-      <w:r>
-        <w:t>S</w:t>
-      </w:r>
-      <w:r>
-        <w:t>1000 Prihlásenie do klientskej aplikácie SNECH</w:t>
-      </w:r>
-    </w:p>
-    <w:p>
-      <w:pPr>
-        <w:pStyle w:val="Bezriadkovania"/>
-      </w:pPr>
-      <w:r>
-        <w:t>UC</w:t>
-      </w:r>
-      <w:r>
-        <w:t>S</w:t>
-      </w:r>
-      <w:r>
-        <w:t xml:space="preserve">1200 </w:t>
-      </w:r>
-      <w:r>
-        <w:t>Zoznam nahlásených chýb</w:t>
-      </w:r>
     </w:p>
     <w:p>
       <w:pPr>

</xml_diff>